<commit_message>
Some more update in Skills
</commit_message>
<xml_diff>
--- a/Content/4_Skill/Skill.docx
+++ b/Content/4_Skill/Skill.docx
@@ -369,7 +369,39 @@
                 <w:sz w:val="24"/>
                 <w:szCs w:val="24"/>
               </w:rPr>
-              <w:t>Neural Acquisition GUIs (Open BCI, NIC2, Neuroscan)</w:t>
+              <w:t>Neural Acquisition GUIs (Open BCI,</w:t>
+            </w:r>
+            <w:r>
+              <w:rPr>
+                <w:rFonts w:ascii="Times New Roman" w:hAnsi="Times New Roman" w:cs="Times New Roman"/>
+                <w:sz w:val="24"/>
+                <w:szCs w:val="24"/>
+              </w:rPr>
+              <w:t xml:space="preserve"> Enobio</w:t>
+            </w:r>
+            <w:r>
+              <w:rPr>
+                <w:rFonts w:ascii="Times New Roman" w:hAnsi="Times New Roman" w:cs="Times New Roman"/>
+                <w:sz w:val="24"/>
+                <w:szCs w:val="24"/>
+              </w:rPr>
+              <w:t xml:space="preserve">, </w:t>
+            </w:r>
+            <w:r>
+              <w:rPr>
+                <w:rFonts w:ascii="Times New Roman" w:hAnsi="Times New Roman" w:cs="Times New Roman"/>
+                <w:sz w:val="24"/>
+                <w:szCs w:val="24"/>
+              </w:rPr>
+              <w:t>Neuroscan</w:t>
+            </w:r>
+            <w:r>
+              <w:rPr>
+                <w:rFonts w:ascii="Times New Roman" w:hAnsi="Times New Roman" w:cs="Times New Roman"/>
+                <w:sz w:val="24"/>
+                <w:szCs w:val="24"/>
+              </w:rPr>
+              <w:t>)</w:t>
             </w:r>
           </w:p>
         </w:tc>
@@ -517,6 +549,14 @@
                 <w:szCs w:val="24"/>
               </w:rPr>
             </w:pPr>
+            <w:r>
+              <w:rPr>
+                <w:rFonts w:ascii="Times New Roman" w:hAnsi="Times New Roman" w:cs="Times New Roman"/>
+                <w:sz w:val="24"/>
+                <w:szCs w:val="24"/>
+              </w:rPr>
+              <w:t>Origin</w:t>
+            </w:r>
           </w:p>
         </w:tc>
         <w:tc>
@@ -532,6 +572,15 @@
                 <w:szCs w:val="24"/>
               </w:rPr>
             </w:pPr>
+            <w:r>
+              <w:rPr>
+                <w:rFonts w:ascii="Segoe UI Symbol" w:eastAsia="Segoe UI Symbol" w:hAnsi="Segoe UI Symbol" w:cs="Segoe UI Symbol"/>
+                <w:sz w:val="24"/>
+                <w:szCs w:val="24"/>
+                <w:lang w:val="en-US"/>
+              </w:rPr>
+              <w:t>★★★★☆</w:t>
+            </w:r>
           </w:p>
         </w:tc>
         <w:tc>
@@ -602,6 +651,14 @@
                 <w:sz w:val="24"/>
                 <w:szCs w:val="24"/>
               </w:rPr>
+              <w:t xml:space="preserve">Biomedical </w:t>
+            </w:r>
+            <w:r>
+              <w:rPr>
+                <w:rFonts w:ascii="Times New Roman" w:hAnsi="Times New Roman" w:cs="Times New Roman"/>
+                <w:sz w:val="24"/>
+                <w:szCs w:val="24"/>
+              </w:rPr>
               <w:t>Electronic System Design</w:t>
             </w:r>
           </w:p>
@@ -649,7 +706,7 @@
                 <w:sz w:val="24"/>
                 <w:szCs w:val="24"/>
               </w:rPr>
-              <w:t>SPICE Simulators</w:t>
+              <w:t>VS Code</w:t>
             </w:r>
           </w:p>
         </w:tc>
@@ -673,7 +730,7 @@
                 <w:szCs w:val="24"/>
                 <w:lang w:val="en-US"/>
               </w:rPr>
-              <w:t>★★★★☆</w:t>
+              <w:t>★★★☆☆</w:t>
             </w:r>
           </w:p>
         </w:tc>
@@ -792,7 +849,7 @@
                 <w:sz w:val="24"/>
                 <w:szCs w:val="24"/>
               </w:rPr>
-              <w:t>VS Code</w:t>
+              <w:t>GitHub</w:t>
             </w:r>
           </w:p>
         </w:tc>
@@ -888,7 +945,15 @@
                 <w:sz w:val="24"/>
                 <w:szCs w:val="24"/>
               </w:rPr>
-              <w:t>Rodent Model Data Acquisition</w:t>
+              <w:t>Programming and Automation</w:t>
+            </w:r>
+            <w:r>
+              <w:rPr>
+                <w:rFonts w:ascii="Times New Roman" w:hAnsi="Times New Roman" w:cs="Times New Roman"/>
+                <w:sz w:val="24"/>
+                <w:szCs w:val="24"/>
+              </w:rPr>
+              <w:t xml:space="preserve"> </w:t>
             </w:r>
           </w:p>
         </w:tc>
@@ -936,7 +1001,7 @@
                 <w:sz w:val="24"/>
                 <w:szCs w:val="24"/>
               </w:rPr>
-              <w:t>GitHub</w:t>
+              <w:t>PyCharm</w:t>
             </w:r>
           </w:p>
         </w:tc>
@@ -1032,7 +1097,7 @@
                 <w:sz w:val="24"/>
                 <w:szCs w:val="24"/>
               </w:rPr>
-              <w:t>Programming and Automation</w:t>
+              <w:t>Rodent Model Data Acquisition</w:t>
             </w:r>
           </w:p>
         </w:tc>
@@ -1080,7 +1145,7 @@
                 <w:sz w:val="24"/>
                 <w:szCs w:val="24"/>
               </w:rPr>
-              <w:t>PyCharm</w:t>
+              <w:t>Audacity</w:t>
             </w:r>
           </w:p>
         </w:tc>
@@ -1128,7 +1193,7 @@
                 <w:sz w:val="24"/>
                 <w:szCs w:val="24"/>
               </w:rPr>
-              <w:t>Team</w:t>
+              <w:t>Teamwork</w:t>
             </w:r>
           </w:p>
         </w:tc>
@@ -1177,7 +1242,7 @@
                 <w:sz w:val="24"/>
                 <w:szCs w:val="24"/>
               </w:rPr>
-              <w:t>Microfabrication</w:t>
+              <w:t>Microfabrication &amp; Characterization</w:t>
             </w:r>
           </w:p>
         </w:tc>
@@ -1219,6 +1284,14 @@
                 <w:szCs w:val="24"/>
               </w:rPr>
             </w:pPr>
+            <w:r>
+              <w:rPr>
+                <w:rFonts w:ascii="Times New Roman" w:hAnsi="Times New Roman" w:cs="Times New Roman"/>
+                <w:sz w:val="24"/>
+                <w:szCs w:val="24"/>
+              </w:rPr>
+              <w:t>Solidworks</w:t>
+            </w:r>
           </w:p>
         </w:tc>
         <w:tc>
@@ -1235,6 +1308,15 @@
                 <w:lang w:val="en-US"/>
               </w:rPr>
             </w:pPr>
+            <w:r>
+              <w:rPr>
+                <w:rFonts w:ascii="Segoe UI Symbol" w:eastAsia="Segoe UI Symbol" w:hAnsi="Segoe UI Symbol" w:cs="Segoe UI Symbol"/>
+                <w:sz w:val="24"/>
+                <w:szCs w:val="24"/>
+                <w:lang w:val="en-US"/>
+              </w:rPr>
+              <w:t>★★★☆☆</w:t>
+            </w:r>
           </w:p>
         </w:tc>
         <w:tc>
@@ -1256,7 +1338,7 @@
                 <w:sz w:val="24"/>
                 <w:szCs w:val="24"/>
               </w:rPr>
-              <w:t>Time-Management</w:t>
+              <w:t>Quick Learner</w:t>
             </w:r>
           </w:p>
         </w:tc>
@@ -1280,7 +1362,7 @@
                 <w:szCs w:val="24"/>
                 <w:lang w:val="en-US"/>
               </w:rPr>
-              <w:t>★★★☆☆</w:t>
+              <w:t>★★★★☆</w:t>
             </w:r>
           </w:p>
         </w:tc>
@@ -1347,6 +1429,14 @@
                 <w:szCs w:val="24"/>
               </w:rPr>
             </w:pPr>
+            <w:r>
+              <w:rPr>
+                <w:rFonts w:ascii="Times New Roman" w:hAnsi="Times New Roman" w:cs="Times New Roman"/>
+                <w:sz w:val="24"/>
+                <w:szCs w:val="24"/>
+              </w:rPr>
+              <w:t>COMSOL</w:t>
+            </w:r>
           </w:p>
         </w:tc>
         <w:tc>
@@ -1363,6 +1453,15 @@
                 <w:lang w:val="en-US"/>
               </w:rPr>
             </w:pPr>
+            <w:r>
+              <w:rPr>
+                <w:rFonts w:ascii="Segoe UI Symbol" w:eastAsia="Segoe UI Symbol" w:hAnsi="Segoe UI Symbol" w:cs="Segoe UI Symbol"/>
+                <w:sz w:val="24"/>
+                <w:szCs w:val="24"/>
+                <w:lang w:val="en-US"/>
+              </w:rPr>
+              <w:t>★★★☆☆</w:t>
+            </w:r>
           </w:p>
         </w:tc>
         <w:tc>
@@ -1378,6 +1477,14 @@
                 <w:szCs w:val="24"/>
               </w:rPr>
             </w:pPr>
+            <w:r>
+              <w:rPr>
+                <w:rFonts w:ascii="Times New Roman" w:hAnsi="Times New Roman" w:cs="Times New Roman"/>
+                <w:sz w:val="24"/>
+                <w:szCs w:val="24"/>
+              </w:rPr>
+              <w:t>Interpersonal Skills</w:t>
+            </w:r>
           </w:p>
         </w:tc>
         <w:tc>
@@ -1393,6 +1500,15 @@
                 <w:szCs w:val="24"/>
               </w:rPr>
             </w:pPr>
+            <w:r>
+              <w:rPr>
+                <w:rFonts w:ascii="Segoe UI Symbol" w:eastAsia="Segoe UI Symbol" w:hAnsi="Segoe UI Symbol" w:cs="Segoe UI Symbol"/>
+                <w:sz w:val="24"/>
+                <w:szCs w:val="24"/>
+                <w:lang w:val="en-US"/>
+              </w:rPr>
+              <w:t>★★★☆☆</w:t>
+            </w:r>
           </w:p>
         </w:tc>
       </w:tr>
@@ -1458,6 +1574,14 @@
                 <w:szCs w:val="24"/>
               </w:rPr>
             </w:pPr>
+            <w:r>
+              <w:rPr>
+                <w:rFonts w:ascii="Times New Roman" w:hAnsi="Times New Roman" w:cs="Times New Roman"/>
+                <w:sz w:val="24"/>
+                <w:szCs w:val="24"/>
+              </w:rPr>
+              <w:t>SPICE Simulators</w:t>
+            </w:r>
           </w:p>
         </w:tc>
         <w:tc>
@@ -1474,6 +1598,15 @@
                 <w:lang w:val="en-US"/>
               </w:rPr>
             </w:pPr>
+            <w:r>
+              <w:rPr>
+                <w:rFonts w:ascii="Segoe UI Symbol" w:eastAsia="Segoe UI Symbol" w:hAnsi="Segoe UI Symbol" w:cs="Segoe UI Symbol"/>
+                <w:sz w:val="24"/>
+                <w:szCs w:val="24"/>
+                <w:lang w:val="en-US"/>
+              </w:rPr>
+              <w:t>★★★☆☆</w:t>
+            </w:r>
           </w:p>
         </w:tc>
         <w:tc>
@@ -1489,6 +1622,14 @@
                 <w:szCs w:val="24"/>
               </w:rPr>
             </w:pPr>
+            <w:r>
+              <w:rPr>
+                <w:rFonts w:ascii="Times New Roman" w:hAnsi="Times New Roman" w:cs="Times New Roman"/>
+                <w:sz w:val="24"/>
+                <w:szCs w:val="24"/>
+              </w:rPr>
+              <w:t>Time-Management</w:t>
+            </w:r>
           </w:p>
         </w:tc>
         <w:tc>
@@ -1504,6 +1645,15 @@
                 <w:szCs w:val="24"/>
               </w:rPr>
             </w:pPr>
+            <w:r>
+              <w:rPr>
+                <w:rFonts w:ascii="Segoe UI Symbol" w:eastAsia="Segoe UI Symbol" w:hAnsi="Segoe UI Symbol" w:cs="Segoe UI Symbol"/>
+                <w:sz w:val="24"/>
+                <w:szCs w:val="24"/>
+                <w:lang w:val="en-US"/>
+              </w:rPr>
+              <w:t>★★★☆☆</w:t>
+            </w:r>
           </w:p>
         </w:tc>
       </w:tr>

</xml_diff>